<commit_message>
New Tests and Updated Word
</commit_message>
<xml_diff>
--- a/JUnit & Mockito guide.docx
+++ b/JUnit & Mockito guide.docx
@@ -3516,8 +3516,6 @@
         </w:rPr>
         <w:t>// En este caso decimos que cuando calculatorService ejecute el método operate recibiendo myQueue como parámetro este método devuelva un 3 double, sin importar el contenido de myQueue. Este método fue testeado con valores reales en su clase correspondiente.</w:t>
       </w:r>
-      <w:bookmarkStart w:id="0" w:name="_GoBack"/>
-      <w:bookmarkEnd w:id="0"/>
     </w:p>
     <w:p>
       <w:pPr>
@@ -3548,6 +3546,7 @@
     <w:p>
       <w:pPr>
         <w:rPr>
+          <w:rStyle w:val="Hyperlink"/>
           <w:lang w:val="es-ES"/>
         </w:rPr>
       </w:pPr>
@@ -3564,9 +3563,409 @@
     <w:p>
       <w:pPr>
         <w:rPr>
-          <w:lang w:val="es-ES"/>
-        </w:rPr>
-      </w:pPr>
+          <w:rStyle w:val="Hyperlink"/>
+          <w:lang w:val="es-ES"/>
+        </w:rPr>
+      </w:pPr>
+      <w:r>
+        <w:rPr>
+          <w:rStyle w:val="Hyperlink"/>
+          <w:lang w:val="es-ES"/>
+        </w:rPr>
+        <w:br w:type="page"/>
+      </w:r>
+    </w:p>
+    <w:p>
+      <w:pPr>
+        <w:jc w:val="center"/>
+        <w:rPr>
+          <w:b/>
+          <w:color w:val="C00000"/>
+          <w:sz w:val="72"/>
+          <w:szCs w:val="72"/>
+          <w:lang w:val="es-ES"/>
+        </w:rPr>
+      </w:pPr>
+      <w:r>
+        <w:rPr>
+          <w:noProof/>
+        </w:rPr>
+        <w:lastRenderedPageBreak/>
+        <mc:AlternateContent>
+          <mc:Choice Requires="wps">
+            <w:drawing>
+              <wp:anchor distT="0" distB="0" distL="114300" distR="114300" simplePos="0" relativeHeight="251662336" behindDoc="1" locked="0" layoutInCell="1" allowOverlap="1">
+                <wp:simplePos x="0" y="0"/>
+                <wp:positionH relativeFrom="margin">
+                  <wp:align>left</wp:align>
+                </wp:positionH>
+                <wp:positionV relativeFrom="paragraph">
+                  <wp:posOffset>4981</wp:posOffset>
+                </wp:positionV>
+                <wp:extent cx="1257961" cy="1257961"/>
+                <wp:effectExtent l="0" t="0" r="0" b="0"/>
+                <wp:wrapNone/>
+                <wp:docPr id="1" name="Rectangle 1"/>
+                <wp:cNvGraphicFramePr/>
+                <a:graphic xmlns:a="http://schemas.openxmlformats.org/drawingml/2006/main">
+                  <a:graphicData uri="http://schemas.microsoft.com/office/word/2010/wordprocessingShape">
+                    <wps:wsp>
+                      <wps:cNvSpPr/>
+                      <wps:spPr>
+                        <a:xfrm>
+                          <a:off x="0" y="0"/>
+                          <a:ext cx="1257961" cy="1257961"/>
+                        </a:xfrm>
+                        <a:prstGeom prst="rect">
+                          <a:avLst/>
+                        </a:prstGeom>
+                        <a:blipFill dpi="0" rotWithShape="1">
+                          <a:blip r:embed="rId16">
+                            <a:alphaModFix amt="17000"/>
+                            <a:extLst>
+                              <a:ext uri="{28A0092B-C50C-407E-A947-70E740481C1C}">
+                                <a14:useLocalDpi xmlns:a14="http://schemas.microsoft.com/office/drawing/2010/main" val="0"/>
+                              </a:ext>
+                            </a:extLst>
+                          </a:blip>
+                          <a:srcRect/>
+                          <a:stretch>
+                            <a:fillRect/>
+                          </a:stretch>
+                        </a:blipFill>
+                        <a:ln>
+                          <a:noFill/>
+                        </a:ln>
+                      </wps:spPr>
+                      <wps:style>
+                        <a:lnRef idx="2">
+                          <a:schemeClr val="accent1">
+                            <a:shade val="50000"/>
+                          </a:schemeClr>
+                        </a:lnRef>
+                        <a:fillRef idx="1">
+                          <a:schemeClr val="accent1"/>
+                        </a:fillRef>
+                        <a:effectRef idx="0">
+                          <a:schemeClr val="accent1"/>
+                        </a:effectRef>
+                        <a:fontRef idx="minor">
+                          <a:schemeClr val="lt1"/>
+                        </a:fontRef>
+                      </wps:style>
+                      <wps:bodyPr rot="0" spcFirstLastPara="0" vertOverflow="overflow" horzOverflow="overflow" vert="horz" wrap="square" lIns="91440" tIns="45720" rIns="91440" bIns="45720" numCol="1" spcCol="0" rtlCol="0" fromWordArt="0" anchor="ctr" anchorCtr="0" forceAA="0" compatLnSpc="1">
+                        <a:prstTxWarp prst="textNoShape">
+                          <a:avLst/>
+                        </a:prstTxWarp>
+                        <a:noAutofit/>
+                      </wps:bodyPr>
+                    </wps:wsp>
+                  </a:graphicData>
+                </a:graphic>
+                <wp14:sizeRelH relativeFrom="margin">
+                  <wp14:pctWidth>0</wp14:pctWidth>
+                </wp14:sizeRelH>
+                <wp14:sizeRelV relativeFrom="margin">
+                  <wp14:pctHeight>0</wp14:pctHeight>
+                </wp14:sizeRelV>
+              </wp:anchor>
+            </w:drawing>
+          </mc:Choice>
+          <mc:Fallback>
+            <w:pict>
+              <v:rect w14:anchorId="267AABE1" id="Rectangle 1" o:spid="_x0000_s1026" style="position:absolute;margin-left:0;margin-top:.4pt;width:99.05pt;height:99.05pt;z-index:-251654144;visibility:visible;mso-wrap-style:square;mso-width-percent:0;mso-height-percent:0;mso-wrap-distance-left:9pt;mso-wrap-distance-top:0;mso-wrap-distance-right:9pt;mso-wrap-distance-bottom:0;mso-position-horizontal:left;mso-position-horizontal-relative:margin;mso-position-vertical:absolute;mso-position-vertical-relative:text;mso-width-percent:0;mso-height-percent:0;mso-width-relative:margin;mso-height-relative:margin;v-text-anchor:middle" o:gfxdata="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" stroked="f" strokeweight="1pt">
+                <v:fill r:id="rId17" o:title="" opacity="11141f" recolor="t" rotate="t" type="frame"/>
+                <w10:wrap anchorx="margin"/>
+              </v:rect>
+            </w:pict>
+          </mc:Fallback>
+        </mc:AlternateContent>
+      </w:r>
+      <w:r>
+        <w:rPr>
+          <w:b/>
+          <w:color w:val="C00000"/>
+          <w:sz w:val="72"/>
+          <w:szCs w:val="72"/>
+          <w:lang w:val="es-ES"/>
+        </w:rPr>
+        <w:t>Calculadora</w:t>
+      </w:r>
+    </w:p>
+    <w:p>
+      <w:pPr>
+        <w:rPr>
+          <w:lang w:val="es-ES"/>
+        </w:rPr>
+      </w:pPr>
+    </w:p>
+    <w:p>
+      <w:r>
+        <w:t>En el siguiente ejemplo utilizamos los frameworks ya comentados para implementar una calculadora y sus respectivas unidades de prueba.</w:t>
+      </w:r>
+    </w:p>
+    <w:p>
+      <w:r>
+        <w:t>El modelo principal consiste en una petición Http que envia al programa un JSON con una coleccion de Strings, esta colección sera interpretada por el programa como una Queue para resolver las operaciones matemáticas pedidas.</w:t>
+      </w:r>
+    </w:p>
+    <w:p>
+      <w:r>
+        <w:t>El proyecto cuenta con dos carpetas de paquetes principales, Source Packages y Test Packages. Dentro de Source packages se encuentran la aplicación, el controlador y el servicio, y en Test Packages tenemos las pruebas correspondientes a cada uno.</w:t>
+      </w:r>
+    </w:p>
+    <w:p>
+      <w:pPr>
+        <w:rPr>
+          <w:noProof/>
+        </w:rPr>
+      </w:pPr>
+    </w:p>
+    <w:p>
+      <w:pPr>
+        <w:jc w:val="center"/>
+      </w:pPr>
+      <w:r>
+        <w:rPr>
+          <w:noProof/>
+        </w:rPr>
+        <w:drawing>
+          <wp:inline distT="0" distB="0" distL="0" distR="0">
+            <wp:extent cx="4143737" cy="2961738"/>
+            <wp:effectExtent l="0" t="0" r="9525" b="0"/>
+            <wp:docPr id="6" name="Picture 6"/>
+            <wp:cNvGraphicFramePr>
+              <a:graphicFrameLocks xmlns:a="http://schemas.openxmlformats.org/drawingml/2006/main" noChangeAspect="1"/>
+            </wp:cNvGraphicFramePr>
+            <a:graphic xmlns:a="http://schemas.openxmlformats.org/drawingml/2006/main">
+              <a:graphicData uri="http://schemas.openxmlformats.org/drawingml/2006/picture">
+                <pic:pic xmlns:pic="http://schemas.openxmlformats.org/drawingml/2006/picture">
+                  <pic:nvPicPr>
+                    <pic:cNvPr id="6" name="model.png"/>
+                    <pic:cNvPicPr/>
+                  </pic:nvPicPr>
+                  <pic:blipFill>
+                    <a:blip r:embed="rId18">
+                      <a:extLst>
+                        <a:ext uri="{28A0092B-C50C-407E-A947-70E740481C1C}">
+                          <a14:useLocalDpi xmlns:a14="http://schemas.microsoft.com/office/drawing/2010/main" val="0"/>
+                        </a:ext>
+                      </a:extLst>
+                    </a:blip>
+                    <a:stretch>
+                      <a:fillRect/>
+                    </a:stretch>
+                  </pic:blipFill>
+                  <pic:spPr>
+                    <a:xfrm>
+                      <a:off x="0" y="0"/>
+                      <a:ext cx="4143737" cy="2961738"/>
+                    </a:xfrm>
+                    <a:prstGeom prst="rect">
+                      <a:avLst/>
+                    </a:prstGeom>
+                  </pic:spPr>
+                </pic:pic>
+              </a:graphicData>
+            </a:graphic>
+          </wp:inline>
+        </w:drawing>
+      </w:r>
+    </w:p>
+    <w:p>
+      <w:r>
+        <w:rPr>
+          <w:noProof/>
+        </w:rPr>
+        <mc:AlternateContent>
+          <mc:Choice Requires="wps">
+            <w:drawing>
+              <wp:anchor distT="0" distB="0" distL="114300" distR="114300" simplePos="0" relativeHeight="251664384" behindDoc="1" locked="0" layoutInCell="1" allowOverlap="1">
+                <wp:simplePos x="0" y="0"/>
+                <wp:positionH relativeFrom="margin">
+                  <wp:align>right</wp:align>
+                </wp:positionH>
+                <wp:positionV relativeFrom="paragraph">
+                  <wp:posOffset>468148</wp:posOffset>
+                </wp:positionV>
+                <wp:extent cx="1626243" cy="1626243"/>
+                <wp:effectExtent l="0" t="0" r="0" b="0"/>
+                <wp:wrapNone/>
+                <wp:docPr id="7" name="Rectangle 7"/>
+                <wp:cNvGraphicFramePr/>
+                <a:graphic xmlns:a="http://schemas.openxmlformats.org/drawingml/2006/main">
+                  <a:graphicData uri="http://schemas.microsoft.com/office/word/2010/wordprocessingShape">
+                    <wps:wsp>
+                      <wps:cNvSpPr/>
+                      <wps:spPr>
+                        <a:xfrm>
+                          <a:off x="0" y="0"/>
+                          <a:ext cx="1626243" cy="1626243"/>
+                        </a:xfrm>
+                        <a:prstGeom prst="rect">
+                          <a:avLst/>
+                        </a:prstGeom>
+                        <a:blipFill dpi="0" rotWithShape="1">
+                          <a:blip r:embed="rId19" cstate="print">
+                            <a:alphaModFix amt="25000"/>
+                            <a:extLst>
+                              <a:ext uri="{28A0092B-C50C-407E-A947-70E740481C1C}">
+                                <a14:useLocalDpi xmlns:a14="http://schemas.microsoft.com/office/drawing/2010/main" val="0"/>
+                              </a:ext>
+                            </a:extLst>
+                          </a:blip>
+                          <a:srcRect/>
+                          <a:stretch>
+                            <a:fillRect/>
+                          </a:stretch>
+                        </a:blipFill>
+                        <a:ln>
+                          <a:noFill/>
+                        </a:ln>
+                      </wps:spPr>
+                      <wps:style>
+                        <a:lnRef idx="2">
+                          <a:schemeClr val="accent1">
+                            <a:shade val="50000"/>
+                          </a:schemeClr>
+                        </a:lnRef>
+                        <a:fillRef idx="1">
+                          <a:schemeClr val="accent1"/>
+                        </a:fillRef>
+                        <a:effectRef idx="0">
+                          <a:schemeClr val="accent1"/>
+                        </a:effectRef>
+                        <a:fontRef idx="minor">
+                          <a:schemeClr val="lt1"/>
+                        </a:fontRef>
+                      </wps:style>
+                      <wps:bodyPr rot="0" spcFirstLastPara="0" vertOverflow="overflow" horzOverflow="overflow" vert="horz" wrap="square" lIns="91440" tIns="45720" rIns="91440" bIns="45720" numCol="1" spcCol="0" rtlCol="0" fromWordArt="0" anchor="ctr" anchorCtr="0" forceAA="0" compatLnSpc="1">
+                        <a:prstTxWarp prst="textNoShape">
+                          <a:avLst/>
+                        </a:prstTxWarp>
+                        <a:noAutofit/>
+                      </wps:bodyPr>
+                    </wps:wsp>
+                  </a:graphicData>
+                </a:graphic>
+                <wp14:sizeRelH relativeFrom="margin">
+                  <wp14:pctWidth>0</wp14:pctWidth>
+                </wp14:sizeRelH>
+                <wp14:sizeRelV relativeFrom="margin">
+                  <wp14:pctHeight>0</wp14:pctHeight>
+                </wp14:sizeRelV>
+              </wp:anchor>
+            </w:drawing>
+          </mc:Choice>
+          <mc:Fallback>
+            <w:pict>
+              <v:rect w14:anchorId="605FBA62" id="Rectangle 7" o:spid="_x0000_s1026" style="position:absolute;margin-left:76.85pt;margin-top:36.85pt;width:128.05pt;height:128.05pt;z-index:-251652096;visibility:visible;mso-wrap-style:square;mso-width-percent:0;mso-height-percent:0;mso-wrap-distance-left:9pt;mso-wrap-distance-top:0;mso-wrap-distance-right:9pt;mso-wrap-distance-bottom:0;mso-position-horizontal:right;mso-position-horizontal-relative:margin;mso-position-vertical:absolute;mso-position-vertical-relative:text;mso-width-percent:0;mso-height-percent:0;mso-width-relative:margin;mso-height-relative:margin;v-text-anchor:middle" o:gfxdata="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" stroked="f" strokeweight="1pt">
+                <v:fill r:id="rId20" o:title="" opacity=".25" recolor="t" rotate="t" type="frame"/>
+                <w10:wrap anchorx="margin"/>
+              </v:rect>
+            </w:pict>
+          </mc:Fallback>
+        </mc:AlternateContent>
+      </w:r>
+      <w:r>
+        <w:rPr>
+          <w:noProof/>
+        </w:rPr>
+        <mc:AlternateContent>
+          <mc:Choice Requires="wps">
+            <w:drawing>
+              <wp:anchor distT="0" distB="0" distL="114300" distR="114300" simplePos="0" relativeHeight="251663360" behindDoc="1" locked="0" layoutInCell="1" allowOverlap="1">
+                <wp:simplePos x="0" y="0"/>
+                <wp:positionH relativeFrom="margin">
+                  <wp:align>right</wp:align>
+                </wp:positionH>
+                <wp:positionV relativeFrom="paragraph">
+                  <wp:posOffset>3607965</wp:posOffset>
+                </wp:positionV>
+                <wp:extent cx="1553952" cy="1553952"/>
+                <wp:effectExtent l="0" t="0" r="8255" b="8255"/>
+                <wp:wrapNone/>
+                <wp:docPr id="5" name="Rectangle 5"/>
+                <wp:cNvGraphicFramePr/>
+                <a:graphic xmlns:a="http://schemas.openxmlformats.org/drawingml/2006/main">
+                  <a:graphicData uri="http://schemas.microsoft.com/office/word/2010/wordprocessingShape">
+                    <wps:wsp>
+                      <wps:cNvSpPr/>
+                      <wps:spPr>
+                        <a:xfrm>
+                          <a:off x="0" y="0"/>
+                          <a:ext cx="1553952" cy="1553952"/>
+                        </a:xfrm>
+                        <a:prstGeom prst="rect">
+                          <a:avLst/>
+                        </a:prstGeom>
+                        <a:blipFill dpi="0" rotWithShape="1">
+                          <a:blip r:embed="rId21" cstate="print">
+                            <a:alphaModFix amt="18000"/>
+                            <a:extLst>
+                              <a:ext uri="{28A0092B-C50C-407E-A947-70E740481C1C}">
+                                <a14:useLocalDpi xmlns:a14="http://schemas.microsoft.com/office/drawing/2010/main" val="0"/>
+                              </a:ext>
+                            </a:extLst>
+                          </a:blip>
+                          <a:srcRect/>
+                          <a:stretch>
+                            <a:fillRect/>
+                          </a:stretch>
+                        </a:blipFill>
+                        <a:ln>
+                          <a:noFill/>
+                        </a:ln>
+                      </wps:spPr>
+                      <wps:style>
+                        <a:lnRef idx="2">
+                          <a:schemeClr val="accent1">
+                            <a:shade val="50000"/>
+                          </a:schemeClr>
+                        </a:lnRef>
+                        <a:fillRef idx="1">
+                          <a:schemeClr val="accent1"/>
+                        </a:fillRef>
+                        <a:effectRef idx="0">
+                          <a:schemeClr val="accent1"/>
+                        </a:effectRef>
+                        <a:fontRef idx="minor">
+                          <a:schemeClr val="lt1"/>
+                        </a:fontRef>
+                      </wps:style>
+                      <wps:bodyPr rot="0" spcFirstLastPara="0" vertOverflow="overflow" horzOverflow="overflow" vert="horz" wrap="square" lIns="91440" tIns="45720" rIns="91440" bIns="45720" numCol="1" spcCol="0" rtlCol="0" fromWordArt="0" anchor="ctr" anchorCtr="0" forceAA="0" compatLnSpc="1">
+                        <a:prstTxWarp prst="textNoShape">
+                          <a:avLst/>
+                        </a:prstTxWarp>
+                        <a:noAutofit/>
+                      </wps:bodyPr>
+                    </wps:wsp>
+                  </a:graphicData>
+                </a:graphic>
+                <wp14:sizeRelH relativeFrom="margin">
+                  <wp14:pctWidth>0</wp14:pctWidth>
+                </wp14:sizeRelH>
+                <wp14:sizeRelV relativeFrom="margin">
+                  <wp14:pctHeight>0</wp14:pctHeight>
+                </wp14:sizeRelV>
+              </wp:anchor>
+            </w:drawing>
+          </mc:Choice>
+          <mc:Fallback>
+            <w:pict>
+              <v:rect w14:anchorId="65DB3027" id="Rectangle 5" o:spid="_x0000_s1026" style="position:absolute;margin-left:71.15pt;margin-top:284.1pt;width:122.35pt;height:122.35pt;z-index:-251653120;visibility:visible;mso-wrap-style:square;mso-width-percent:0;mso-height-percent:0;mso-wrap-distance-left:9pt;mso-wrap-distance-top:0;mso-wrap-distance-right:9pt;mso-wrap-distance-bottom:0;mso-position-horizontal:right;mso-position-horizontal-relative:margin;mso-position-vertical:absolute;mso-position-vertical-relative:text;mso-width-percent:0;mso-height-percent:0;mso-width-relative:margin;mso-height-relative:margin;v-text-anchor:middle" o:gfxdata="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" stroked="f" strokeweight="1pt">
+                <v:fill r:id="rId22" o:title="" opacity="11796f" recolor="t" rotate="t" type="frame"/>
+                <w10:wrap anchorx="margin"/>
+              </v:rect>
+            </w:pict>
+          </mc:Fallback>
+        </mc:AlternateContent>
+      </w:r>
+      <w:r>
+        <w:t>El programa opera de izquierda a derecha, no tiene en cuenta las prioridades de operaciones matemáticas. Dentro del programa, se encuentran los algoritmos que realizan las validaciones sobre la Queue, ya sea un tamaño inválido, o la data incorrecta.</w:t>
+      </w:r>
+      <w:bookmarkStart w:id="0" w:name="_GoBack"/>
+      <w:bookmarkEnd w:id="0"/>
     </w:p>
     <w:p/>
     <w:sectPr>
@@ -4617,7 +5016,7 @@
 </file>
 
 <file path=customXml/itemProps1.xml><?xml version="1.0" encoding="utf-8"?>
-<ds:datastoreItem xmlns:ds="http://schemas.openxmlformats.org/officeDocument/2006/customXml" ds:itemID="{DD8807B7-6537-4C39-9D50-736C827CDC0E}">
+<ds:datastoreItem xmlns:ds="http://schemas.openxmlformats.org/officeDocument/2006/customXml" ds:itemID="{B7868391-4F19-4E53-8DF9-10CCA1914C3C}">
   <ds:schemaRefs>
     <ds:schemaRef ds:uri="http://schemas.openxmlformats.org/officeDocument/2006/bibliography"/>
   </ds:schemaRefs>

</xml_diff>